<commit_message>
All VM except string buffer
</commit_message>
<xml_diff>
--- a/Documentation/Core Operations.docx
+++ b/Documentation/Core Operations.docx
@@ -8,8 +8,6 @@
           <w:u w:val="single"/>
         </w:rPr>
       </w:pPr>
-      <w:bookmarkStart w:id="0" w:name="_GoBack"/>
-      <w:bookmarkEnd w:id="0"/>
     </w:p>
     <w:p>
       <w:pPr>
@@ -28,15 +26,7 @@
     </w:p>
     <w:p>
       <w:r>
-        <w:t xml:space="preserve">There are four commands in the instruction set. They are identified by the two least significant bits of the </w:t>
-      </w:r>
-      <w:proofErr w:type="gramStart"/>
-      <w:r>
-        <w:t>32 bit</w:t>
-      </w:r>
-      <w:proofErr w:type="gramEnd"/>
-      <w:r>
-        <w:t xml:space="preserve"> word.</w:t>
+        <w:t>There are four commands in the instruction set. They are identified by the two least significant bits of the 32 bit word.</w:t>
       </w:r>
     </w:p>
     <w:tbl>
@@ -129,15 +119,7 @@
               <w:cnfStyle w:val="000000100000" w:firstRow="0" w:lastRow="0" w:firstColumn="0" w:lastColumn="0" w:oddVBand="0" w:evenVBand="0" w:oddHBand="1" w:evenHBand="0" w:firstRowFirstColumn="0" w:firstRowLastColumn="0" w:lastRowFirstColumn="0" w:lastRowLastColumn="0"/>
             </w:pPr>
             <w:r>
-              <w:t xml:space="preserve">This is a subroutine call, given an absolute address in the memory space. Instructions are word aligned, so this is designed so that the whole </w:t>
-            </w:r>
-            <w:proofErr w:type="gramStart"/>
-            <w:r>
-              <w:t>32 bit</w:t>
-            </w:r>
-            <w:proofErr w:type="gramEnd"/>
-            <w:r>
-              <w:t xml:space="preserve"> value is the physical address of the word, </w:t>
+              <w:t xml:space="preserve">This is a subroutine call, given an absolute address in the memory space. Instructions are word aligned, so this is designed so that the whole 32 bit value is the physical address of the word, </w:t>
             </w:r>
             <w:r>
               <w:rPr>
@@ -257,16 +239,14 @@
               </w:numPr>
               <w:cnfStyle w:val="000000100000" w:firstRow="0" w:lastRow="0" w:firstColumn="0" w:lastColumn="0" w:oddVBand="0" w:evenVBand="0" w:oddHBand="1" w:evenHBand="0" w:firstRowFirstColumn="0" w:firstRowLastColumn="0" w:lastRowFirstColumn="0" w:lastRowLastColumn="0"/>
             </w:pPr>
-            <w:proofErr w:type="gramStart"/>
             <w:r>
               <w:t>11  Start</w:t>
             </w:r>
-            <w:proofErr w:type="gramEnd"/>
-            <w:r>
-              <w:t xml:space="preserve"> or continuation</w:t>
-            </w:r>
-            <w:r>
-              <w:t xml:space="preserve"> of definition name</w:t>
+            <w:r>
+              <w:t xml:space="preserve"> </w:t>
+            </w:r>
+            <w:r>
+              <w:t>of definition name</w:t>
             </w:r>
           </w:p>
           <w:p>
@@ -278,17 +258,18 @@
               </w:numPr>
               <w:cnfStyle w:val="000000100000" w:firstRow="0" w:lastRow="0" w:firstColumn="0" w:lastColumn="0" w:oddVBand="0" w:evenVBand="0" w:oddHBand="1" w:evenHBand="0" w:firstRowFirstColumn="0" w:firstRowLastColumn="0" w:lastRowFirstColumn="0" w:lastRowLastColumn="0"/>
             </w:pPr>
-            <w:proofErr w:type="gramStart"/>
-            <w:r>
-              <w:t>00</w:t>
+            <w:r>
+              <w:t>1</w:t>
+            </w:r>
+            <w:r>
+              <w:t>0</w:t>
             </w:r>
             <w:r>
               <w:t xml:space="preserve">  </w:t>
             </w:r>
             <w:r>
-              <w:t>End</w:t>
-            </w:r>
-            <w:proofErr w:type="gramEnd"/>
+              <w:t>Continuation</w:t>
+            </w:r>
             <w:r>
               <w:t xml:space="preserve"> of definition name</w:t>
             </w:r>
@@ -302,13 +283,11 @@
               </w:numPr>
               <w:cnfStyle w:val="000000100000" w:firstRow="0" w:lastRow="0" w:firstColumn="0" w:lastColumn="0" w:oddVBand="0" w:evenVBand="0" w:oddHBand="1" w:evenHBand="0" w:firstRowFirstColumn="0" w:firstRowLastColumn="0" w:lastRowFirstColumn="0" w:lastRowLastColumn="0"/>
             </w:pPr>
-            <w:proofErr w:type="gramStart"/>
-            <w:r>
-              <w:t>01  Copy</w:t>
-            </w:r>
-            <w:proofErr w:type="gramEnd"/>
-            <w:r>
-              <w:t xml:space="preserve"> characters to string buffer</w:t>
+            <w:r>
+              <w:t>00</w:t>
+            </w:r>
+            <w:r>
+              <w:t xml:space="preserve">  Copy characters to string buffer</w:t>
             </w:r>
           </w:p>
           <w:p>
@@ -321,7 +300,10 @@
               <w:cnfStyle w:val="000000100000" w:firstRow="0" w:lastRow="0" w:firstColumn="0" w:lastColumn="0" w:oddVBand="0" w:evenVBand="0" w:oddHBand="1" w:evenHBand="0" w:firstRowFirstColumn="0" w:firstRowLastColumn="0" w:lastRowFirstColumn="0" w:lastRowLastColumn="0"/>
             </w:pPr>
             <w:r>
-              <w:t>10 Append characters to string buffer.</w:t>
+              <w:t>01</w:t>
+            </w:r>
+            <w:r>
+              <w:t xml:space="preserve"> Append characters to string buffer.</w:t>
             </w:r>
           </w:p>
         </w:tc>
@@ -531,7 +513,15 @@
               <w:cnfStyle w:val="000000000000" w:firstRow="0" w:lastRow="0" w:firstColumn="0" w:lastColumn="0" w:oddVBand="0" w:evenVBand="0" w:oddHBand="0" w:evenHBand="0" w:firstRowFirstColumn="0" w:firstRowLastColumn="0" w:lastRowFirstColumn="0" w:lastRowLastColumn="0"/>
             </w:pPr>
             <w:r>
-              <w:t>(ditto)</w:t>
+              <w:t xml:space="preserve">A Definition string </w:t>
+            </w:r>
+            <w:r>
+              <w:t>with 1</w:t>
+            </w:r>
+            <w:bookmarkStart w:id="0" w:name="_GoBack"/>
+            <w:bookmarkEnd w:id="0"/>
+            <w:r>
+              <w:t>0 in the upper 2 bits</w:t>
             </w:r>
           </w:p>
         </w:tc>
@@ -573,7 +563,13 @@
               <w:cnfStyle w:val="000000100000" w:firstRow="0" w:lastRow="0" w:firstColumn="0" w:lastColumn="0" w:oddVBand="0" w:evenVBand="0" w:oddHBand="1" w:evenHBand="0" w:firstRowFirstColumn="0" w:firstRowLastColumn="0" w:lastRowFirstColumn="0" w:lastRowLastColumn="0"/>
             </w:pPr>
             <w:r>
-              <w:t>A Definition string with 00 in the upper 2 bits</w:t>
+              <w:t xml:space="preserve">A Definition string </w:t>
+            </w:r>
+            <w:r>
+              <w:t>with 1</w:t>
+            </w:r>
+            <w:r>
+              <w:t>0 in the upper 2 bits</w:t>
             </w:r>
           </w:p>
         </w:tc>
@@ -788,15 +784,7 @@
               <w:cnfStyle w:val="000000100000" w:firstRow="0" w:lastRow="0" w:firstColumn="0" w:lastColumn="0" w:oddVBand="0" w:evenVBand="0" w:oddHBand="1" w:evenHBand="0" w:firstRowFirstColumn="0" w:firstRowLastColumn="0" w:lastRowFirstColumn="0" w:lastRowLastColumn="0"/>
             </w:pPr>
             <w:r>
-              <w:t>Length of code / Next free word. The address of the word after the end of the code. Used for C</w:t>
-            </w:r>
-            <w:proofErr w:type="gramStart"/>
-            <w:r>
-              <w:t>, ,</w:t>
-            </w:r>
-            <w:proofErr w:type="gramEnd"/>
-            <w:r>
-              <w:t xml:space="preserve"> ALLOT and so on.</w:t>
+              <w:t>Length of code / Next free word. The address of the word after the end of the code. Used for C, , ALLOT and so on.</w:t>
             </w:r>
           </w:p>
         </w:tc>
@@ -860,31 +848,7 @@
               <w:t>are set automatically, it</w:t>
             </w:r>
             <w:r>
-              <w:t xml:space="preserve"> is for ABORT type instructions, so you can do (e.g. 8 @ </w:t>
-            </w:r>
-            <w:proofErr w:type="spellStart"/>
-            <w:r>
-              <w:t>dsp</w:t>
-            </w:r>
-            <w:proofErr w:type="spellEnd"/>
-            <w:r>
-              <w:t xml:space="preserve">! 12 @ </w:t>
-            </w:r>
-            <w:proofErr w:type="spellStart"/>
-            <w:r>
-              <w:t>rsp</w:t>
-            </w:r>
-            <w:proofErr w:type="spellEnd"/>
-            <w:r>
-              <w:t>! 16 @ &gt;</w:t>
-            </w:r>
-            <w:proofErr w:type="gramStart"/>
-            <w:r>
-              <w:t>r ;</w:t>
-            </w:r>
-            <w:proofErr w:type="gramEnd"/>
-            <w:r>
-              <w:t xml:space="preserve">  resets both stacks and runs from the first position)</w:t>
+              <w:t xml:space="preserve"> is for ABORT type instructions, so you can do (e.g. 8 @ dsp! 12 @ rsp! 16 @ &gt;r ;  resets both stacks and runs from the first position)</w:t>
             </w:r>
           </w:p>
         </w:tc>
@@ -1054,15 +1018,7 @@
               <w:cnfStyle w:val="000000100000" w:firstRow="0" w:lastRow="0" w:firstColumn="0" w:lastColumn="0" w:oddVBand="0" w:evenVBand="0" w:oddHBand="1" w:evenHBand="0" w:firstRowFirstColumn="0" w:firstRowLastColumn="0" w:lastRowFirstColumn="0" w:lastRowLastColumn="0"/>
             </w:pPr>
             <w:r>
-              <w:t>(</w:t>
-            </w:r>
-            <w:proofErr w:type="spellStart"/>
-            <w:r>
-              <w:t>addr</w:t>
-            </w:r>
-            <w:proofErr w:type="spellEnd"/>
-            <w:r>
-              <w:t xml:space="preserve"> – data)</w:t>
+              <w:t>(addr – data)</w:t>
             </w:r>
           </w:p>
         </w:tc>
@@ -1075,23 +1031,7 @@
               <w:cnfStyle w:val="000000100000" w:firstRow="0" w:lastRow="0" w:firstColumn="0" w:lastColumn="0" w:oddVBand="0" w:evenVBand="0" w:oddHBand="1" w:evenHBand="0" w:firstRowFirstColumn="0" w:firstRowLastColumn="0" w:lastRowFirstColumn="0" w:lastRowLastColumn="0"/>
             </w:pPr>
             <w:r>
-              <w:t xml:space="preserve">Read one </w:t>
-            </w:r>
-            <w:proofErr w:type="gramStart"/>
-            <w:r>
-              <w:t>32 bit</w:t>
-            </w:r>
-            <w:proofErr w:type="gramEnd"/>
-            <w:r>
-              <w:t xml:space="preserve"> word. Must be on a </w:t>
-            </w:r>
-            <w:proofErr w:type="gramStart"/>
-            <w:r>
-              <w:t>4 byte</w:t>
-            </w:r>
-            <w:proofErr w:type="gramEnd"/>
-            <w:r>
-              <w:t xml:space="preserve"> boundary.</w:t>
+              <w:t>Read one 32 bit word. Must be on a 4 byte boundary.</w:t>
             </w:r>
           </w:p>
           <w:p>
@@ -1146,15 +1086,7 @@
               <w:cnfStyle w:val="000000000000" w:firstRow="0" w:lastRow="0" w:firstColumn="0" w:lastColumn="0" w:oddVBand="0" w:evenVBand="0" w:oddHBand="0" w:evenHBand="0" w:firstRowFirstColumn="0" w:firstRowLastColumn="0" w:lastRowFirstColumn="0" w:lastRowLastColumn="0"/>
             </w:pPr>
             <w:r>
-              <w:t xml:space="preserve">(data </w:t>
-            </w:r>
-            <w:proofErr w:type="spellStart"/>
-            <w:r>
-              <w:t>addr</w:t>
-            </w:r>
-            <w:proofErr w:type="spellEnd"/>
-            <w:r>
-              <w:t xml:space="preserve"> -)</w:t>
+              <w:t>(data addr -)</w:t>
             </w:r>
           </w:p>
         </w:tc>
@@ -1167,23 +1099,7 @@
               <w:cnfStyle w:val="000000000000" w:firstRow="0" w:lastRow="0" w:firstColumn="0" w:lastColumn="0" w:oddVBand="0" w:evenVBand="0" w:oddHBand="0" w:evenHBand="0" w:firstRowFirstColumn="0" w:firstRowLastColumn="0" w:lastRowFirstColumn="0" w:lastRowLastColumn="0"/>
             </w:pPr>
             <w:r>
-              <w:t xml:space="preserve">Write one </w:t>
-            </w:r>
-            <w:proofErr w:type="gramStart"/>
-            <w:r>
-              <w:t>32 bit</w:t>
-            </w:r>
-            <w:proofErr w:type="gramEnd"/>
-            <w:r>
-              <w:t xml:space="preserve"> word. Must be on a </w:t>
-            </w:r>
-            <w:proofErr w:type="gramStart"/>
-            <w:r>
-              <w:t>4 byte</w:t>
-            </w:r>
-            <w:proofErr w:type="gramEnd"/>
-            <w:r>
-              <w:t xml:space="preserve"> boundary</w:t>
+              <w:t>Write one 32 bit word. Must be on a 4 byte boundary</w:t>
             </w:r>
           </w:p>
         </w:tc>
@@ -1216,15 +1132,7 @@
               <w:cnfStyle w:val="000000100000" w:firstRow="0" w:lastRow="0" w:firstColumn="0" w:lastColumn="0" w:oddVBand="0" w:evenVBand="0" w:oddHBand="1" w:evenHBand="0" w:firstRowFirstColumn="0" w:firstRowLastColumn="0" w:lastRowFirstColumn="0" w:lastRowLastColumn="0"/>
             </w:pPr>
             <w:r>
-              <w:t>(</w:t>
-            </w:r>
-            <w:proofErr w:type="spellStart"/>
-            <w:r>
-              <w:t>addr</w:t>
-            </w:r>
-            <w:proofErr w:type="spellEnd"/>
-            <w:r>
-              <w:t xml:space="preserve"> – data)</w:t>
+              <w:t>(addr – data)</w:t>
             </w:r>
           </w:p>
         </w:tc>
@@ -1237,15 +1145,7 @@
               <w:cnfStyle w:val="000000100000" w:firstRow="0" w:lastRow="0" w:firstColumn="0" w:lastColumn="0" w:oddVBand="0" w:evenVBand="0" w:oddHBand="1" w:evenHBand="0" w:firstRowFirstColumn="0" w:firstRowLastColumn="0" w:lastRowFirstColumn="0" w:lastRowLastColumn="0"/>
             </w:pPr>
             <w:r>
-              <w:t xml:space="preserve">Read one </w:t>
-            </w:r>
-            <w:proofErr w:type="gramStart"/>
-            <w:r>
-              <w:t>8 bit</w:t>
-            </w:r>
-            <w:proofErr w:type="gramEnd"/>
-            <w:r>
-              <w:t xml:space="preserve"> byte</w:t>
+              <w:t>Read one 8 bit byte</w:t>
             </w:r>
           </w:p>
         </w:tc>
@@ -1275,15 +1175,7 @@
               <w:cnfStyle w:val="000000000000" w:firstRow="0" w:lastRow="0" w:firstColumn="0" w:lastColumn="0" w:oddVBand="0" w:evenVBand="0" w:oddHBand="0" w:evenHBand="0" w:firstRowFirstColumn="0" w:firstRowLastColumn="0" w:lastRowFirstColumn="0" w:lastRowLastColumn="0"/>
             </w:pPr>
             <w:r>
-              <w:t xml:space="preserve">(data </w:t>
-            </w:r>
-            <w:proofErr w:type="spellStart"/>
-            <w:r>
-              <w:t>addr</w:t>
-            </w:r>
-            <w:proofErr w:type="spellEnd"/>
-            <w:r>
-              <w:t xml:space="preserve"> -)</w:t>
+              <w:t>(data addr -)</w:t>
             </w:r>
           </w:p>
         </w:tc>
@@ -1296,15 +1188,7 @@
               <w:cnfStyle w:val="000000000000" w:firstRow="0" w:lastRow="0" w:firstColumn="0" w:lastColumn="0" w:oddVBand="0" w:evenVBand="0" w:oddHBand="0" w:evenHBand="0" w:firstRowFirstColumn="0" w:firstRowLastColumn="0" w:lastRowFirstColumn="0" w:lastRowLastColumn="0"/>
             </w:pPr>
             <w:r>
-              <w:t xml:space="preserve">Write one </w:t>
-            </w:r>
-            <w:proofErr w:type="gramStart"/>
-            <w:r>
-              <w:t>8 bit</w:t>
-            </w:r>
-            <w:proofErr w:type="gramEnd"/>
-            <w:r>
-              <w:t xml:space="preserve"> byte</w:t>
+              <w:t>Write one 8 bit byte</w:t>
             </w:r>
           </w:p>
         </w:tc>
@@ -1337,15 +1221,7 @@
               <w:cnfStyle w:val="000000100000" w:firstRow="0" w:lastRow="0" w:firstColumn="0" w:lastColumn="0" w:oddVBand="0" w:evenVBand="0" w:oddHBand="1" w:evenHBand="0" w:firstRowFirstColumn="0" w:firstRowLastColumn="0" w:lastRowFirstColumn="0" w:lastRowLastColumn="0"/>
             </w:pPr>
             <w:r>
-              <w:t xml:space="preserve">(value </w:t>
-            </w:r>
-            <w:proofErr w:type="spellStart"/>
-            <w:r>
-              <w:t>addr</w:t>
-            </w:r>
-            <w:proofErr w:type="spellEnd"/>
-            <w:r>
-              <w:t xml:space="preserve"> -)</w:t>
+              <w:t>(value addr -)</w:t>
             </w:r>
           </w:p>
         </w:tc>
@@ -1358,15 +1234,7 @@
               <w:cnfStyle w:val="000000100000" w:firstRow="0" w:lastRow="0" w:firstColumn="0" w:lastColumn="0" w:oddVBand="0" w:evenVBand="0" w:oddHBand="1" w:evenHBand="0" w:firstRowFirstColumn="0" w:firstRowLastColumn="0" w:lastRowFirstColumn="0" w:lastRowLastColumn="0"/>
             </w:pPr>
             <w:r>
-              <w:t xml:space="preserve">Add value into memory. Must be on a </w:t>
-            </w:r>
-            <w:proofErr w:type="gramStart"/>
-            <w:r>
-              <w:t>4 byte</w:t>
-            </w:r>
-            <w:proofErr w:type="gramEnd"/>
-            <w:r>
-              <w:t xml:space="preserve"> boundary</w:t>
+              <w:t>Add value into memory. Must be on a 4 byte boundary</w:t>
             </w:r>
           </w:p>
         </w:tc>
@@ -1648,11 +1516,9 @@
             <w:pPr>
               <w:jc w:val="center"/>
             </w:pPr>
-            <w:proofErr w:type="spellStart"/>
             <w:r>
               <w:t>xor</w:t>
             </w:r>
-            <w:proofErr w:type="spellEnd"/>
           </w:p>
         </w:tc>
         <w:tc>
@@ -1768,15 +1634,7 @@
               <w:cnfStyle w:val="000000000000" w:firstRow="0" w:lastRow="0" w:firstColumn="0" w:lastColumn="0" w:oddVBand="0" w:evenVBand="0" w:oddHBand="0" w:evenHBand="0" w:firstRowFirstColumn="0" w:firstRowLastColumn="0" w:lastRowFirstColumn="0" w:lastRowLastColumn="0"/>
             </w:pPr>
             <w:r>
-              <w:t xml:space="preserve">Push </w:t>
-            </w:r>
-            <w:proofErr w:type="gramStart"/>
-            <w:r>
-              <w:t>Truth(</w:t>
-            </w:r>
-            <w:proofErr w:type="gramEnd"/>
-            <w:r>
-              <w:t>n1 = 0) on stack (False 0, True $FFFFFFFF)</w:t>
+              <w:t>Push Truth(n1 = 0) on stack (False 0, True $FFFFFFFF)</w:t>
             </w:r>
           </w:p>
         </w:tc>
@@ -1911,15 +1769,7 @@
               <w:cnfStyle w:val="000000100000" w:firstRow="0" w:lastRow="0" w:firstColumn="0" w:lastColumn="0" w:oddVBand="0" w:evenVBand="0" w:oddHBand="1" w:evenHBand="0" w:firstRowFirstColumn="0" w:firstRowLastColumn="0" w:lastRowFirstColumn="0" w:lastRowLastColumn="0"/>
             </w:pPr>
             <w:r>
-              <w:t xml:space="preserve">Two’s complement </w:t>
-            </w:r>
-            <w:proofErr w:type="gramStart"/>
-            <w:r>
-              <w:t>negate</w:t>
-            </w:r>
-            <w:proofErr w:type="gramEnd"/>
-            <w:r>
-              <w:t xml:space="preserve"> top of stack</w:t>
+              <w:t>Two’s complement negate top of stack</w:t>
             </w:r>
           </w:p>
         </w:tc>
@@ -2173,13 +2023,8 @@
               <w:cnfStyle w:val="000000100000" w:firstRow="0" w:lastRow="0" w:firstColumn="0" w:lastColumn="0" w:oddVBand="0" w:evenVBand="0" w:oddHBand="1" w:evenHBand="0" w:firstRowFirstColumn="0" w:firstRowLastColumn="0" w:lastRowFirstColumn="0" w:lastRowLastColumn="0"/>
             </w:pPr>
             <w:r>
-              <w:t xml:space="preserve">(n1 </w:t>
-            </w:r>
-            <w:proofErr w:type="gramStart"/>
-            <w:r>
-              <w:t>- )</w:t>
-            </w:r>
-            <w:proofErr w:type="gramEnd"/>
+              <w:t>(n1 - )</w:t>
+            </w:r>
           </w:p>
         </w:tc>
         <w:tc>
@@ -2407,13 +2252,8 @@
               <w:jc w:val="center"/>
               <w:cnfStyle w:val="000000000000" w:firstRow="0" w:lastRow="0" w:firstColumn="0" w:lastColumn="0" w:oddVBand="0" w:evenVBand="0" w:oddHBand="0" w:evenHBand="0" w:firstRowFirstColumn="0" w:firstRowLastColumn="0" w:lastRowFirstColumn="0" w:lastRowLastColumn="0"/>
             </w:pPr>
-            <w:proofErr w:type="gramStart"/>
-            <w:r>
-              <w:t>( -</w:t>
-            </w:r>
-            <w:proofErr w:type="gramEnd"/>
-            <w:r>
-              <w:t xml:space="preserve"> n1)</w:t>
+            <w:r>
+              <w:t>( - n1)</w:t>
             </w:r>
           </w:p>
         </w:tc>
@@ -2459,13 +2299,8 @@
               <w:cnfStyle w:val="000000100000" w:firstRow="0" w:lastRow="0" w:firstColumn="0" w:lastColumn="0" w:oddVBand="0" w:evenVBand="0" w:oddHBand="1" w:evenHBand="0" w:firstRowFirstColumn="0" w:firstRowLastColumn="0" w:lastRowFirstColumn="0" w:lastRowLastColumn="0"/>
             </w:pPr>
             <w:r>
-              <w:t xml:space="preserve">(n1 </w:t>
-            </w:r>
-            <w:proofErr w:type="gramStart"/>
-            <w:r>
-              <w:t>- )</w:t>
-            </w:r>
-            <w:proofErr w:type="gramEnd"/>
+              <w:t>(n1 - )</w:t>
+            </w:r>
           </w:p>
         </w:tc>
         <w:tc>
@@ -2492,11 +2327,9 @@
             <w:pPr>
               <w:jc w:val="center"/>
             </w:pPr>
-            <w:proofErr w:type="spellStart"/>
             <w:r>
               <w:t>rdrop</w:t>
             </w:r>
-            <w:proofErr w:type="spellEnd"/>
           </w:p>
         </w:tc>
         <w:tc>
@@ -2555,13 +2388,8 @@
               <w:cnfStyle w:val="000000100000" w:firstRow="0" w:lastRow="0" w:firstColumn="0" w:lastColumn="0" w:oddVBand="0" w:evenVBand="0" w:oddHBand="1" w:evenHBand="0" w:firstRowFirstColumn="0" w:firstRowLastColumn="0" w:lastRowFirstColumn="0" w:lastRowLastColumn="0"/>
             </w:pPr>
             <w:r>
-              <w:t xml:space="preserve">(n1 </w:t>
-            </w:r>
-            <w:proofErr w:type="gramStart"/>
-            <w:r>
-              <w:t>- )</w:t>
-            </w:r>
-            <w:proofErr w:type="gramEnd"/>
+              <w:t>(n1 - )</w:t>
+            </w:r>
           </w:p>
         </w:tc>
         <w:tc>
@@ -2585,24 +2413,13 @@
               <w:t>then</w:t>
             </w:r>
             <w:r>
-              <w:t xml:space="preserve"> </w:t>
-            </w:r>
-            <w:proofErr w:type="gramStart"/>
-            <w:r>
-              <w:t xml:space="preserve">or </w:t>
+              <w:t xml:space="preserve"> or </w:t>
             </w:r>
             <w:r>
               <w:rPr>
                 <w:i/>
               </w:rPr>
-              <w:t>;</w:t>
-            </w:r>
-            <w:proofErr w:type="gramEnd"/>
-            <w:r>
-              <w:rPr>
-                <w:i/>
-              </w:rPr>
-              <w:t xml:space="preserve"> </w:t>
+              <w:t xml:space="preserve">; </w:t>
             </w:r>
           </w:p>
         </w:tc>
@@ -2678,13 +2495,8 @@
               <w:cnfStyle w:val="000000100000" w:firstRow="0" w:lastRow="0" w:firstColumn="0" w:lastColumn="0" w:oddVBand="0" w:evenVBand="0" w:oddHBand="1" w:evenHBand="0" w:firstRowFirstColumn="0" w:firstRowLastColumn="0" w:lastRowFirstColumn="0" w:lastRowLastColumn="0"/>
             </w:pPr>
             <w:r>
-              <w:t xml:space="preserve">(n1 </w:t>
-            </w:r>
-            <w:proofErr w:type="gramStart"/>
-            <w:r>
-              <w:t>- )</w:t>
-            </w:r>
-            <w:proofErr w:type="gramEnd"/>
+              <w:t>(n1 - )</w:t>
+            </w:r>
           </w:p>
         </w:tc>
         <w:tc>
@@ -2697,6 +2509,9 @@
             </w:pPr>
             <w:r>
               <w:t>Push PC then n1 to return stack.</w:t>
+            </w:r>
+            <w:r>
+              <w:t xml:space="preserve"> (loops from n-1 downto 0)</w:t>
             </w:r>
           </w:p>
         </w:tc>
@@ -2752,7 +2567,10 @@
               <w:cnfStyle w:val="000000000000" w:firstRow="0" w:lastRow="0" w:firstColumn="0" w:lastColumn="0" w:oddVBand="0" w:evenVBand="0" w:oddHBand="0" w:evenHBand="0" w:firstRowFirstColumn="0" w:firstRowLastColumn="0" w:lastRowFirstColumn="0" w:lastRowLastColumn="0"/>
             </w:pPr>
             <w:r>
-              <w:t>If &lt;= 0 then drop counter and loop address</w:t>
+              <w:t>If &lt;</w:t>
+            </w:r>
+            <w:r>
+              <w:t xml:space="preserve"> 0 then drop counter and loop address</w:t>
             </w:r>
           </w:p>
           <w:p>
@@ -2765,7 +2583,13 @@
               <w:cnfStyle w:val="000000000000" w:firstRow="0" w:lastRow="0" w:firstColumn="0" w:lastColumn="0" w:oddVBand="0" w:evenVBand="0" w:oddHBand="0" w:evenHBand="0" w:firstRowFirstColumn="0" w:firstRowLastColumn="0" w:lastRowFirstColumn="0" w:lastRowLastColumn="0"/>
             </w:pPr>
             <w:r>
-              <w:t>If &gt; 0 then set PC to second value on stack.</w:t>
+              <w:t>If &gt;</w:t>
+            </w:r>
+            <w:r>
+              <w:t>=</w:t>
+            </w:r>
+            <w:r>
+              <w:t xml:space="preserve"> 0 then set PC to second value on stack.</w:t>
             </w:r>
           </w:p>
         </w:tc>
@@ -2783,13 +2607,8 @@
             <w:pPr>
               <w:jc w:val="center"/>
             </w:pPr>
-            <w:proofErr w:type="spellStart"/>
-            <w:r>
-              <w:t>dsp</w:t>
-            </w:r>
-            <w:proofErr w:type="spellEnd"/>
-            <w:r>
-              <w:t>!</w:t>
+            <w:r>
+              <w:t>dsp!</w:t>
             </w:r>
           </w:p>
         </w:tc>
@@ -2803,13 +2622,8 @@
               <w:cnfStyle w:val="000000100000" w:firstRow="0" w:lastRow="0" w:firstColumn="0" w:lastColumn="0" w:oddVBand="0" w:evenVBand="0" w:oddHBand="1" w:evenHBand="0" w:firstRowFirstColumn="0" w:firstRowLastColumn="0" w:lastRowFirstColumn="0" w:lastRowLastColumn="0"/>
             </w:pPr>
             <w:r>
-              <w:t xml:space="preserve">(n1 </w:t>
-            </w:r>
-            <w:proofErr w:type="gramStart"/>
-            <w:r>
-              <w:t>- )</w:t>
-            </w:r>
-            <w:proofErr w:type="gramEnd"/>
+              <w:t>(n1 - )</w:t>
+            </w:r>
           </w:p>
         </w:tc>
         <w:tc>
@@ -2850,13 +2664,8 @@
             <w:pPr>
               <w:jc w:val="center"/>
             </w:pPr>
-            <w:proofErr w:type="spellStart"/>
-            <w:r>
-              <w:t>dsp</w:t>
-            </w:r>
-            <w:proofErr w:type="spellEnd"/>
-            <w:r>
-              <w:t>@</w:t>
+            <w:r>
+              <w:t>dsp@</w:t>
             </w:r>
           </w:p>
         </w:tc>
@@ -2869,13 +2678,8 @@
               <w:jc w:val="center"/>
               <w:cnfStyle w:val="000000000000" w:firstRow="0" w:lastRow="0" w:firstColumn="0" w:lastColumn="0" w:oddVBand="0" w:evenVBand="0" w:oddHBand="0" w:evenHBand="0" w:firstRowFirstColumn="0" w:firstRowLastColumn="0" w:lastRowFirstColumn="0" w:lastRowLastColumn="0"/>
             </w:pPr>
-            <w:proofErr w:type="gramStart"/>
-            <w:r>
-              <w:t>( -</w:t>
-            </w:r>
-            <w:proofErr w:type="gramEnd"/>
-            <w:r>
-              <w:t xml:space="preserve"> n1)</w:t>
+            <w:r>
+              <w:t>( - n1)</w:t>
             </w:r>
           </w:p>
         </w:tc>
@@ -2906,13 +2710,8 @@
             <w:pPr>
               <w:jc w:val="center"/>
             </w:pPr>
-            <w:proofErr w:type="spellStart"/>
-            <w:r>
-              <w:t>rsp</w:t>
-            </w:r>
-            <w:proofErr w:type="spellEnd"/>
-            <w:r>
-              <w:t>!</w:t>
+            <w:r>
+              <w:t>rsp!</w:t>
             </w:r>
           </w:p>
         </w:tc>
@@ -2926,13 +2725,8 @@
               <w:cnfStyle w:val="000000100000" w:firstRow="0" w:lastRow="0" w:firstColumn="0" w:lastColumn="0" w:oddVBand="0" w:evenVBand="0" w:oddHBand="1" w:evenHBand="0" w:firstRowFirstColumn="0" w:firstRowLastColumn="0" w:lastRowFirstColumn="0" w:lastRowLastColumn="0"/>
             </w:pPr>
             <w:r>
-              <w:t xml:space="preserve">(n1 </w:t>
-            </w:r>
-            <w:proofErr w:type="gramStart"/>
-            <w:r>
-              <w:t>- )</w:t>
-            </w:r>
-            <w:proofErr w:type="gramEnd"/>
+              <w:t>(n1 - )</w:t>
+            </w:r>
           </w:p>
         </w:tc>
         <w:tc>
@@ -2959,13 +2753,8 @@
             <w:pPr>
               <w:jc w:val="center"/>
             </w:pPr>
-            <w:proofErr w:type="spellStart"/>
-            <w:r>
-              <w:t>rsp</w:t>
-            </w:r>
-            <w:proofErr w:type="spellEnd"/>
-            <w:r>
-              <w:t>@</w:t>
+            <w:r>
+              <w:t>rsp@</w:t>
             </w:r>
           </w:p>
         </w:tc>
@@ -2978,13 +2767,8 @@
               <w:jc w:val="center"/>
               <w:cnfStyle w:val="000000000000" w:firstRow="0" w:lastRow="0" w:firstColumn="0" w:lastColumn="0" w:oddVBand="0" w:evenVBand="0" w:oddHBand="0" w:evenHBand="0" w:firstRowFirstColumn="0" w:firstRowLastColumn="0" w:lastRowFirstColumn="0" w:lastRowLastColumn="0"/>
             </w:pPr>
-            <w:proofErr w:type="gramStart"/>
-            <w:r>
-              <w:t>( -</w:t>
-            </w:r>
-            <w:proofErr w:type="gramEnd"/>
-            <w:r>
-              <w:t xml:space="preserve"> n1)</w:t>
+            <w:r>
+              <w:t>( - n1)</w:t>
             </w:r>
           </w:p>
         </w:tc>
@@ -4120,7 +3904,7 @@
 </file>
 
 <file path=customXml/itemProps1.xml><?xml version="1.0" encoding="utf-8"?>
-<ds:datastoreItem xmlns:ds="http://schemas.openxmlformats.org/officeDocument/2006/customXml" ds:itemID="{C770B175-67F3-4475-A339-DF959C77E98F}">
+<ds:datastoreItem xmlns:ds="http://schemas.openxmlformats.org/officeDocument/2006/customXml" ds:itemID="{F618CD9A-AA4A-4CF6-92D5-20F9D696CCD7}">
   <ds:schemaRefs>
     <ds:schemaRef ds:uri="http://schemas.openxmlformats.org/officeDocument/2006/bibliography"/>
   </ds:schemaRefs>

</xml_diff>

<commit_message>
Replaced rdrop with $$branch (for self)
</commit_message>
<xml_diff>
--- a/Documentation/Core Operations.docx
+++ b/Documentation/Core Operations.docx
@@ -518,8 +518,6 @@
             <w:r>
               <w:t>with 1</w:t>
             </w:r>
-            <w:bookmarkStart w:id="0" w:name="_GoBack"/>
-            <w:bookmarkEnd w:id="0"/>
             <w:r>
               <w:t>0 in the upper 2 bits</w:t>
             </w:r>
@@ -2328,7 +2326,7 @@
               <w:jc w:val="center"/>
             </w:pPr>
             <w:r>
-              <w:t>rdrop</w:t>
+              <w:t>$$branch</w:t>
             </w:r>
           </w:p>
         </w:tc>
@@ -2342,7 +2340,13 @@
               <w:cnfStyle w:val="000000000000" w:firstRow="0" w:lastRow="0" w:firstColumn="0" w:lastColumn="0" w:oddVBand="0" w:evenVBand="0" w:oddHBand="0" w:evenHBand="0" w:firstRowFirstColumn="0" w:firstRowLastColumn="0" w:lastRowFirstColumn="0" w:lastRowLastColumn="0"/>
             </w:pPr>
             <w:r>
-              <w:t>( - )</w:t>
+              <w:t>(</w:t>
+            </w:r>
+            <w:r>
+              <w:t>addr</w:t>
+            </w:r>
+            <w:r>
+              <w:t xml:space="preserve"> - )</w:t>
             </w:r>
           </w:p>
         </w:tc>
@@ -2355,7 +2359,7 @@
               <w:cnfStyle w:val="000000000000" w:firstRow="0" w:lastRow="0" w:firstColumn="0" w:lastColumn="0" w:oddVBand="0" w:evenVBand="0" w:oddHBand="0" w:evenHBand="0" w:firstRowFirstColumn="0" w:firstRowLastColumn="0" w:lastRowFirstColumn="0" w:lastRowLastColumn="0"/>
             </w:pPr>
             <w:r>
-              <w:t>Drop top of return stack</w:t>
+              <w:t>Branch to given address (only used for SELF word, nothing else).</w:t>
             </w:r>
           </w:p>
         </w:tc>
@@ -2399,9 +2403,6 @@
           <w:p>
             <w:pPr>
               <w:cnfStyle w:val="000000100000" w:firstRow="0" w:lastRow="0" w:firstColumn="0" w:lastColumn="0" w:oddVBand="0" w:evenVBand="0" w:oddHBand="1" w:evenHBand="0" w:firstRowFirstColumn="0" w:firstRowLastColumn="0" w:lastRowFirstColumn="0" w:lastRowLastColumn="0"/>
-              <w:rPr>
-                <w:i/>
-              </w:rPr>
             </w:pPr>
             <w:r>
               <w:t xml:space="preserve">if n1 is not zero advance PC to after next </w:t>
@@ -2421,6 +2422,15 @@
               </w:rPr>
               <w:t xml:space="preserve">; </w:t>
             </w:r>
+            <w:r>
+              <w:rPr>
+                <w:i/>
+              </w:rPr>
+              <w:t xml:space="preserve"> </w:t>
+            </w:r>
+            <w:r>
+              <w:t>IF/THEN and FOR/NEXT should not be nested in a single word.</w:t>
+            </w:r>
           </w:p>
         </w:tc>
       </w:tr>
@@ -2463,6 +2473,12 @@
             </w:pPr>
             <w:r>
               <w:t>Marker for if</w:t>
+            </w:r>
+            <w:r>
+              <w:t xml:space="preserve"> (note, ; is also a terminating marker)</w:t>
+            </w:r>
+            <w:r>
+              <w:t xml:space="preserve"> but has no other effect.</w:t>
             </w:r>
           </w:p>
         </w:tc>
@@ -2508,7 +2524,13 @@
               <w:cnfStyle w:val="000000100000" w:firstRow="0" w:lastRow="0" w:firstColumn="0" w:lastColumn="0" w:oddVBand="0" w:evenVBand="0" w:oddHBand="1" w:evenHBand="0" w:firstRowFirstColumn="0" w:firstRowLastColumn="0" w:lastRowFirstColumn="0" w:lastRowLastColumn="0"/>
             </w:pPr>
             <w:r>
-              <w:t>Push PC then n1 to return stack.</w:t>
+              <w:t>Push PC then n1</w:t>
+            </w:r>
+            <w:r>
+              <w:t>-1</w:t>
+            </w:r>
+            <w:r>
+              <w:t xml:space="preserve"> to return stack.</w:t>
             </w:r>
             <w:r>
               <w:t xml:space="preserve"> (loops from n-1 downto 0)</w:t>
@@ -2783,6 +2805,60 @@
             <w:r>
               <w:t>Get return stack address</w:t>
             </w:r>
+          </w:p>
+        </w:tc>
+      </w:tr>
+      <w:tr>
+        <w:trPr>
+          <w:cnfStyle w:val="000000100000" w:firstRow="0" w:lastRow="0" w:firstColumn="0" w:lastColumn="0" w:oddVBand="0" w:evenVBand="0" w:oddHBand="1" w:evenHBand="0" w:firstRowFirstColumn="0" w:firstRowLastColumn="0" w:lastRowFirstColumn="0" w:lastRowLastColumn="0"/>
+        </w:trPr>
+        <w:tc>
+          <w:tcPr>
+            <w:cnfStyle w:val="001000000000" w:firstRow="0" w:lastRow="0" w:firstColumn="1" w:lastColumn="0" w:oddVBand="0" w:evenVBand="0" w:oddHBand="0" w:evenHBand="0" w:firstRowFirstColumn="0" w:firstRowLastColumn="0" w:lastRowFirstColumn="0" w:lastRowLastColumn="0"/>
+            <w:tcW w:w="1555" w:type="dxa"/>
+          </w:tcPr>
+          <w:p>
+            <w:pPr>
+              <w:jc w:val="center"/>
+            </w:pPr>
+            <w:r>
+              <w:t>$$hwio</w:t>
+            </w:r>
+          </w:p>
+        </w:tc>
+        <w:tc>
+          <w:tcPr>
+            <w:tcW w:w="2551" w:type="dxa"/>
+          </w:tcPr>
+          <w:p>
+            <w:pPr>
+              <w:jc w:val="center"/>
+              <w:cnfStyle w:val="000000100000" w:firstRow="0" w:lastRow="0" w:firstColumn="0" w:lastColumn="0" w:oddVBand="0" w:evenVBand="0" w:oddHBand="1" w:evenHBand="0" w:firstRowFirstColumn="0" w:firstRowLastColumn="0" w:lastRowFirstColumn="0" w:lastRowLastColumn="0"/>
+            </w:pPr>
+            <w:r>
+              <w:rPr>
+                <w:i/>
+              </w:rPr>
+              <w:t>various</w:t>
+            </w:r>
+          </w:p>
+        </w:tc>
+        <w:tc>
+          <w:tcPr>
+            <w:tcW w:w="10773" w:type="dxa"/>
+          </w:tcPr>
+          <w:p>
+            <w:pPr>
+              <w:cnfStyle w:val="000000100000" w:firstRow="0" w:lastRow="0" w:firstColumn="0" w:lastColumn="0" w:oddVBand="0" w:evenVBand="0" w:oddHBand="1" w:evenHBand="0" w:firstRowFirstColumn="0" w:firstRowLastColumn="0" w:lastRowFirstColumn="0" w:lastRowLastColumn="0"/>
+            </w:pPr>
+            <w:r>
+              <w:t>Hardware interface functionality.</w:t>
+            </w:r>
+            <w:r>
+              <w:t xml:space="preserve"> TOS is always the command, but the parameters in and out depend on the operation.</w:t>
+            </w:r>
+            <w:bookmarkStart w:id="0" w:name="_GoBack"/>
+            <w:bookmarkEnd w:id="0"/>
           </w:p>
         </w:tc>
       </w:tr>
@@ -3904,7 +3980,7 @@
 </file>
 
 <file path=customXml/itemProps1.xml><?xml version="1.0" encoding="utf-8"?>
-<ds:datastoreItem xmlns:ds="http://schemas.openxmlformats.org/officeDocument/2006/customXml" ds:itemID="{F618CD9A-AA4A-4CF6-92D5-20F9D696CCD7}">
+<ds:datastoreItem xmlns:ds="http://schemas.openxmlformats.org/officeDocument/2006/customXml" ds:itemID="{EBBD2DC7-29EC-4652-9609-D0E066299E4B}">
   <ds:schemaRefs>
     <ds:schemaRef ds:uri="http://schemas.openxmlformats.org/officeDocument/2006/bibliography"/>
   </ds:schemaRefs>

</xml_diff>